<commit_message>
edit html and 1st year exam
</commit_message>
<xml_diff>
--- a/Short Questions/3.1/3.1 short questions.docx
+++ b/Short Questions/3.1/3.1 short questions.docx
@@ -562,8 +562,6 @@
         </w:rPr>
         <w:t>পজিশনাল সংখ্যা পদ্ধতি কত প্রকার?</w:t>
       </w:r>
-      <w:bookmarkStart w:id="0" w:name="_GoBack"/>
-      <w:bookmarkEnd w:id="0"/>
     </w:p>
     <w:p>
       <w:pPr>
@@ -24510,7 +24508,7 @@
         <w:jc w:val="both"/>
         <w:rPr>
           <w:rFonts w:ascii="Kalpurush" w:hAnsi="Kalpurush" w:cs="Kalpurush"/>
-          <w:bCs/>
+          <w:b/>
           <w:sz w:val="28"/>
           <w:szCs w:val="28"/>
           <w:cs/>
@@ -24520,7 +24518,7 @@
       <w:r>
         <w:rPr>
           <w:rFonts w:ascii="Kalpurush" w:hAnsi="Kalpurush" w:cs="Kalpurush"/>
-          <w:bCs/>
+          <w:b/>
           <w:sz w:val="28"/>
           <w:szCs w:val="28"/>
           <w:cs/>
@@ -24531,7 +24529,7 @@
       <w:r>
         <w:rPr>
           <w:rFonts w:ascii="Cambria" w:hAnsi="Cambria" w:cs="Cambria"/>
-          <w:bCs/>
+          <w:b/>
           <w:sz w:val="28"/>
           <w:szCs w:val="28"/>
           <w:lang w:bidi="bn-BD"/>
@@ -24541,7 +24539,7 @@
       <w:r>
         <w:rPr>
           <w:rFonts w:ascii="Kalpurush" w:hAnsi="Kalpurush" w:cs="Kalpurush"/>
-          <w:bCs/>
+          <w:b/>
           <w:sz w:val="28"/>
           <w:szCs w:val="28"/>
           <w:cs/>
@@ -24552,17 +24550,17 @@
       <w:r>
         <w:rPr>
           <w:rFonts w:ascii="Kalpurush" w:hAnsi="Kalpurush" w:cs="Kalpurush"/>
-          <w:bCs/>
-          <w:sz w:val="28"/>
-          <w:szCs w:val="28"/>
-          <w:lang w:bidi="bn-BD"/>
-        </w:rPr>
-        <w:t xml:space="preserve"> </w:t>
-      </w:r>
-      <w:r>
-        <w:rPr>
-          <w:rFonts w:ascii="Kalpurush" w:hAnsi="Kalpurush" w:cs="Kalpurush"/>
-          <w:bCs/>
+          <w:b/>
+          <w:sz w:val="28"/>
+          <w:szCs w:val="28"/>
+          <w:lang w:bidi="bn-BD"/>
+        </w:rPr>
+        <w:t xml:space="preserve"> </w:t>
+      </w:r>
+      <w:r>
+        <w:rPr>
+          <w:rFonts w:ascii="Kalpurush" w:hAnsi="Kalpurush" w:cs="Kalpurush"/>
+          <w:b/>
           <w:sz w:val="28"/>
           <w:szCs w:val="28"/>
           <w:cs/>
@@ -24573,7 +24571,7 @@
       <w:r>
         <w:rPr>
           <w:rFonts w:ascii="Cambria" w:hAnsi="Cambria" w:cs="Cambria"/>
-          <w:bCs/>
+          <w:b/>
           <w:sz w:val="28"/>
           <w:szCs w:val="28"/>
           <w:lang w:bidi="bn-BD"/>
@@ -24583,7 +24581,7 @@
       <w:r>
         <w:rPr>
           <w:rFonts w:ascii="Kalpurush" w:hAnsi="Kalpurush" w:cs="Kalpurush"/>
-          <w:bCs/>
+          <w:b/>
           <w:sz w:val="28"/>
           <w:szCs w:val="28"/>
           <w:cs/>
@@ -24594,17 +24592,17 @@
       <w:r>
         <w:rPr>
           <w:rFonts w:ascii="Kalpurush" w:hAnsi="Kalpurush" w:cs="Kalpurush"/>
-          <w:bCs/>
-          <w:sz w:val="28"/>
-          <w:szCs w:val="28"/>
-          <w:lang w:bidi="bn-BD"/>
-        </w:rPr>
-        <w:t xml:space="preserve"> </w:t>
-      </w:r>
-      <w:r>
-        <w:rPr>
-          <w:rFonts w:ascii="Kalpurush" w:hAnsi="Kalpurush" w:cs="Kalpurush"/>
-          <w:bCs/>
+          <w:b/>
+          <w:sz w:val="28"/>
+          <w:szCs w:val="28"/>
+          <w:lang w:bidi="bn-BD"/>
+        </w:rPr>
+        <w:t xml:space="preserve"> </w:t>
+      </w:r>
+      <w:r>
+        <w:rPr>
+          <w:rFonts w:ascii="Kalpurush" w:hAnsi="Kalpurush" w:cs="Kalpurush"/>
+          <w:b/>
           <w:sz w:val="28"/>
           <w:szCs w:val="28"/>
           <w:cs/>
@@ -24615,17 +24613,17 @@
       <w:r>
         <w:rPr>
           <w:rFonts w:ascii="Kalpurush" w:hAnsi="Kalpurush" w:cs="Kalpurush"/>
-          <w:bCs/>
-          <w:sz w:val="28"/>
-          <w:szCs w:val="28"/>
-          <w:lang w:bidi="bn-BD"/>
-        </w:rPr>
-        <w:t xml:space="preserve"> </w:t>
-      </w:r>
-      <w:r>
-        <w:rPr>
-          <w:rFonts w:ascii="Kalpurush" w:hAnsi="Kalpurush" w:cs="Kalpurush"/>
-          <w:bCs/>
+          <w:b/>
+          <w:sz w:val="28"/>
+          <w:szCs w:val="28"/>
+          <w:lang w:bidi="bn-BD"/>
+        </w:rPr>
+        <w:t xml:space="preserve"> </w:t>
+      </w:r>
+      <w:r>
+        <w:rPr>
+          <w:rFonts w:ascii="Kalpurush" w:hAnsi="Kalpurush" w:cs="Kalpurush"/>
+          <w:b/>
           <w:sz w:val="28"/>
           <w:szCs w:val="28"/>
           <w:cs/>
@@ -24636,17 +24634,17 @@
       <w:r>
         <w:rPr>
           <w:rFonts w:ascii="Kalpurush" w:hAnsi="Kalpurush" w:cs="Kalpurush"/>
-          <w:bCs/>
-          <w:sz w:val="28"/>
-          <w:szCs w:val="28"/>
-          <w:lang w:bidi="bn-BD"/>
-        </w:rPr>
-        <w:t xml:space="preserve"> </w:t>
-      </w:r>
-      <w:r>
-        <w:rPr>
-          <w:rFonts w:ascii="Kalpurush" w:hAnsi="Kalpurush" w:cs="Kalpurush"/>
-          <w:bCs/>
+          <w:b/>
+          <w:sz w:val="28"/>
+          <w:szCs w:val="28"/>
+          <w:lang w:bidi="bn-BD"/>
+        </w:rPr>
+        <w:t xml:space="preserve"> </w:t>
+      </w:r>
+      <w:r>
+        <w:rPr>
+          <w:rFonts w:ascii="Kalpurush" w:hAnsi="Kalpurush" w:cs="Kalpurush"/>
+          <w:b/>
           <w:sz w:val="28"/>
           <w:szCs w:val="28"/>
           <w:cs/>
@@ -24657,7 +24655,7 @@
       <w:r>
         <w:rPr>
           <w:rFonts w:ascii="Cambria" w:hAnsi="Cambria" w:cs="Cambria"/>
-          <w:bCs/>
+          <w:b/>
           <w:sz w:val="28"/>
           <w:szCs w:val="28"/>
           <w:lang w:bidi="bn-BD"/>
@@ -24667,7 +24665,7 @@
       <w:r>
         <w:rPr>
           <w:rFonts w:ascii="Kalpurush" w:hAnsi="Kalpurush" w:cs="Kalpurush"/>
-          <w:bCs/>
+          <w:b/>
           <w:sz w:val="28"/>
           <w:szCs w:val="28"/>
           <w:cs/>
@@ -24678,17 +24676,17 @@
       <w:r>
         <w:rPr>
           <w:rFonts w:ascii="Kalpurush" w:hAnsi="Kalpurush" w:cs="Kalpurush"/>
-          <w:bCs/>
-          <w:sz w:val="28"/>
-          <w:szCs w:val="28"/>
-          <w:lang w:bidi="bn-BD"/>
-        </w:rPr>
-        <w:t xml:space="preserve"> </w:t>
-      </w:r>
-      <w:r>
-        <w:rPr>
-          <w:rFonts w:ascii="Kalpurush" w:hAnsi="Kalpurush" w:cs="Kalpurush"/>
-          <w:bCs/>
+          <w:b/>
+          <w:sz w:val="28"/>
+          <w:szCs w:val="28"/>
+          <w:lang w:bidi="bn-BD"/>
+        </w:rPr>
+        <w:t xml:space="preserve"> </w:t>
+      </w:r>
+      <w:r>
+        <w:rPr>
+          <w:rFonts w:ascii="Kalpurush" w:hAnsi="Kalpurush" w:cs="Kalpurush"/>
+          <w:b/>
           <w:sz w:val="28"/>
           <w:szCs w:val="28"/>
           <w:cs/>
@@ -24699,7 +24697,7 @@
       <w:r>
         <w:rPr>
           <w:rFonts w:ascii="Cambria" w:hAnsi="Cambria" w:cs="Cambria"/>
-          <w:bCs/>
+          <w:b/>
           <w:sz w:val="28"/>
           <w:szCs w:val="28"/>
           <w:lang w:bidi="bn-BD"/>
@@ -24709,7 +24707,7 @@
       <w:r>
         <w:rPr>
           <w:rFonts w:ascii="Kalpurush" w:hAnsi="Kalpurush" w:cs="Kalpurush"/>
-          <w:bCs/>
+          <w:b/>
           <w:sz w:val="28"/>
           <w:szCs w:val="28"/>
           <w:cs/>
@@ -24720,7 +24718,7 @@
       <w:r>
         <w:rPr>
           <w:rFonts w:ascii="Kalpurush" w:hAnsi="Kalpurush" w:cs="Kalpurush"/>
-          <w:bCs/>
+          <w:b/>
           <w:sz w:val="28"/>
           <w:szCs w:val="28"/>
           <w:cs/>
@@ -24843,7 +24841,7 @@
         <w:jc w:val="both"/>
         <w:rPr>
           <w:rFonts w:ascii="Kalpurush" w:hAnsi="Kalpurush" w:cs="Kalpurush"/>
-          <w:bCs/>
+          <w:b/>
           <w:sz w:val="28"/>
           <w:szCs w:val="28"/>
           <w:lang w:bidi="bn-BD"/>
@@ -24852,7 +24850,7 @@
       <w:r>
         <w:rPr>
           <w:rFonts w:ascii="Kalpurush" w:hAnsi="Kalpurush" w:cs="Kalpurush"/>
-          <w:bCs/>
+          <w:b/>
           <w:sz w:val="28"/>
           <w:szCs w:val="28"/>
           <w:cs/>
@@ -24863,7 +24861,7 @@
       <w:r>
         <w:rPr>
           <w:rFonts w:ascii="Cambria" w:hAnsi="Cambria" w:cs="Cambria"/>
-          <w:bCs/>
+          <w:b/>
           <w:sz w:val="28"/>
           <w:szCs w:val="28"/>
           <w:lang w:bidi="bn-BD"/>
@@ -24873,7 +24871,7 @@
       <w:r>
         <w:rPr>
           <w:rFonts w:ascii="Kalpurush" w:hAnsi="Kalpurush" w:cs="Kalpurush"/>
-          <w:bCs/>
+          <w:b/>
           <w:sz w:val="28"/>
           <w:szCs w:val="28"/>
           <w:cs/>
@@ -24884,7 +24882,7 @@
       <w:r>
         <w:rPr>
           <w:rFonts w:ascii="Cambria" w:hAnsi="Cambria" w:cs="Cambria"/>
-          <w:bCs/>
+          <w:b/>
           <w:sz w:val="28"/>
           <w:szCs w:val="28"/>
           <w:lang w:bidi="bn-BD"/>
@@ -24894,7 +24892,7 @@
       <w:r>
         <w:rPr>
           <w:rFonts w:ascii="Kalpurush" w:hAnsi="Kalpurush" w:cs="Kalpurush"/>
-          <w:bCs/>
+          <w:b/>
           <w:sz w:val="28"/>
           <w:szCs w:val="28"/>
           <w:cs/>
@@ -24905,17 +24903,17 @@
       <w:r>
         <w:rPr>
           <w:rFonts w:ascii="Kalpurush" w:hAnsi="Kalpurush" w:cs="Kalpurush"/>
-          <w:bCs/>
-          <w:sz w:val="28"/>
-          <w:szCs w:val="28"/>
-          <w:lang w:bidi="bn-BD"/>
-        </w:rPr>
-        <w:t xml:space="preserve"> </w:t>
-      </w:r>
-      <w:r>
-        <w:rPr>
-          <w:rFonts w:ascii="Kalpurush" w:hAnsi="Kalpurush" w:cs="Kalpurush"/>
-          <w:bCs/>
+          <w:b/>
+          <w:sz w:val="28"/>
+          <w:szCs w:val="28"/>
+          <w:lang w:bidi="bn-BD"/>
+        </w:rPr>
+        <w:t xml:space="preserve"> </w:t>
+      </w:r>
+      <w:r>
+        <w:rPr>
+          <w:rFonts w:ascii="Kalpurush" w:hAnsi="Kalpurush" w:cs="Kalpurush"/>
+          <w:b/>
           <w:sz w:val="28"/>
           <w:szCs w:val="28"/>
           <w:cs/>
@@ -24926,17 +24924,17 @@
       <w:r>
         <w:rPr>
           <w:rFonts w:ascii="Kalpurush" w:hAnsi="Kalpurush" w:cs="Kalpurush"/>
-          <w:bCs/>
-          <w:sz w:val="28"/>
-          <w:szCs w:val="28"/>
-          <w:lang w:bidi="bn-BD"/>
-        </w:rPr>
-        <w:t xml:space="preserve"> </w:t>
-      </w:r>
-      <w:r>
-        <w:rPr>
-          <w:rFonts w:ascii="Kalpurush" w:hAnsi="Kalpurush" w:cs="Kalpurush"/>
-          <w:bCs/>
+          <w:b/>
+          <w:sz w:val="28"/>
+          <w:szCs w:val="28"/>
+          <w:lang w:bidi="bn-BD"/>
+        </w:rPr>
+        <w:t xml:space="preserve"> </w:t>
+      </w:r>
+      <w:r>
+        <w:rPr>
+          <w:rFonts w:ascii="Kalpurush" w:hAnsi="Kalpurush" w:cs="Kalpurush"/>
+          <w:b/>
           <w:sz w:val="28"/>
           <w:szCs w:val="28"/>
           <w:cs/>
@@ -24947,17 +24945,17 @@
       <w:r>
         <w:rPr>
           <w:rFonts w:ascii="Kalpurush" w:hAnsi="Kalpurush" w:cs="Kalpurush"/>
-          <w:bCs/>
-          <w:sz w:val="28"/>
-          <w:szCs w:val="28"/>
-          <w:lang w:bidi="bn-BD"/>
-        </w:rPr>
-        <w:t xml:space="preserve"> </w:t>
-      </w:r>
-      <w:r>
-        <w:rPr>
-          <w:rFonts w:ascii="Kalpurush" w:hAnsi="Kalpurush" w:cs="Kalpurush"/>
-          <w:bCs/>
+          <w:b/>
+          <w:sz w:val="28"/>
+          <w:szCs w:val="28"/>
+          <w:lang w:bidi="bn-BD"/>
+        </w:rPr>
+        <w:t xml:space="preserve"> </w:t>
+      </w:r>
+      <w:r>
+        <w:rPr>
+          <w:rFonts w:ascii="Kalpurush" w:hAnsi="Kalpurush" w:cs="Kalpurush"/>
+          <w:b/>
           <w:sz w:val="28"/>
           <w:szCs w:val="28"/>
           <w:cs/>
@@ -24968,17 +24966,17 @@
       <w:r>
         <w:rPr>
           <w:rFonts w:ascii="Kalpurush" w:hAnsi="Kalpurush" w:cs="Kalpurush"/>
-          <w:bCs/>
-          <w:sz w:val="28"/>
-          <w:szCs w:val="28"/>
-          <w:lang w:bidi="bn-BD"/>
-        </w:rPr>
-        <w:t xml:space="preserve"> </w:t>
-      </w:r>
-      <w:r>
-        <w:rPr>
-          <w:rFonts w:ascii="Kalpurush" w:hAnsi="Kalpurush" w:cs="Kalpurush"/>
-          <w:bCs/>
+          <w:b/>
+          <w:sz w:val="28"/>
+          <w:szCs w:val="28"/>
+          <w:lang w:bidi="bn-BD"/>
+        </w:rPr>
+        <w:t xml:space="preserve"> </w:t>
+      </w:r>
+      <w:r>
+        <w:rPr>
+          <w:rFonts w:ascii="Kalpurush" w:hAnsi="Kalpurush" w:cs="Kalpurush"/>
+          <w:b/>
           <w:sz w:val="28"/>
           <w:szCs w:val="28"/>
           <w:cs/>
@@ -24989,17 +24987,17 @@
       <w:r>
         <w:rPr>
           <w:rFonts w:ascii="Kalpurush" w:hAnsi="Kalpurush" w:cs="Kalpurush"/>
-          <w:bCs/>
-          <w:sz w:val="28"/>
-          <w:szCs w:val="28"/>
-          <w:lang w:bidi="bn-BD"/>
-        </w:rPr>
-        <w:t xml:space="preserve"> </w:t>
-      </w:r>
-      <w:r>
-        <w:rPr>
-          <w:rFonts w:ascii="Kalpurush" w:hAnsi="Kalpurush" w:cs="Kalpurush"/>
-          <w:bCs/>
+          <w:b/>
+          <w:sz w:val="28"/>
+          <w:szCs w:val="28"/>
+          <w:lang w:bidi="bn-BD"/>
+        </w:rPr>
+        <w:t xml:space="preserve"> </w:t>
+      </w:r>
+      <w:r>
+        <w:rPr>
+          <w:rFonts w:ascii="Kalpurush" w:hAnsi="Kalpurush" w:cs="Kalpurush"/>
+          <w:b/>
           <w:sz w:val="28"/>
           <w:szCs w:val="28"/>
           <w:cs/>
@@ -25010,17 +25008,17 @@
       <w:r>
         <w:rPr>
           <w:rFonts w:ascii="Kalpurush" w:hAnsi="Kalpurush" w:cs="Kalpurush"/>
-          <w:bCs/>
-          <w:sz w:val="28"/>
-          <w:szCs w:val="28"/>
-          <w:lang w:bidi="bn-BD"/>
-        </w:rPr>
-        <w:t xml:space="preserve"> </w:t>
-      </w:r>
-      <w:r>
-        <w:rPr>
-          <w:rFonts w:ascii="Kalpurush" w:hAnsi="Kalpurush" w:cs="Kalpurush"/>
-          <w:bCs/>
+          <w:b/>
+          <w:sz w:val="28"/>
+          <w:szCs w:val="28"/>
+          <w:lang w:bidi="bn-BD"/>
+        </w:rPr>
+        <w:t xml:space="preserve"> </w:t>
+      </w:r>
+      <w:r>
+        <w:rPr>
+          <w:rFonts w:ascii="Kalpurush" w:hAnsi="Kalpurush" w:cs="Kalpurush"/>
+          <w:b/>
           <w:sz w:val="28"/>
           <w:szCs w:val="28"/>
           <w:cs/>
@@ -25031,17 +25029,17 @@
       <w:r>
         <w:rPr>
           <w:rFonts w:ascii="Kalpurush" w:hAnsi="Kalpurush" w:cs="Kalpurush"/>
-          <w:bCs/>
-          <w:sz w:val="28"/>
-          <w:szCs w:val="28"/>
-          <w:lang w:bidi="bn-BD"/>
-        </w:rPr>
-        <w:t xml:space="preserve"> </w:t>
-      </w:r>
-      <w:r>
-        <w:rPr>
-          <w:rFonts w:ascii="Kalpurush" w:hAnsi="Kalpurush" w:cs="Kalpurush"/>
-          <w:bCs/>
+          <w:b/>
+          <w:sz w:val="28"/>
+          <w:szCs w:val="28"/>
+          <w:lang w:bidi="bn-BD"/>
+        </w:rPr>
+        <w:t xml:space="preserve"> </w:t>
+      </w:r>
+      <w:r>
+        <w:rPr>
+          <w:rFonts w:ascii="Kalpurush" w:hAnsi="Kalpurush" w:cs="Kalpurush"/>
+          <w:b/>
           <w:sz w:val="28"/>
           <w:szCs w:val="28"/>
           <w:cs/>
@@ -25052,17 +25050,17 @@
       <w:r>
         <w:rPr>
           <w:rFonts w:ascii="Kalpurush" w:hAnsi="Kalpurush" w:cs="Kalpurush"/>
-          <w:bCs/>
-          <w:sz w:val="28"/>
-          <w:szCs w:val="28"/>
-          <w:lang w:bidi="bn-BD"/>
-        </w:rPr>
-        <w:t xml:space="preserve"> </w:t>
-      </w:r>
-      <w:r>
-        <w:rPr>
-          <w:rFonts w:ascii="Kalpurush" w:hAnsi="Kalpurush" w:cs="Kalpurush"/>
-          <w:bCs/>
+          <w:b/>
+          <w:sz w:val="28"/>
+          <w:szCs w:val="28"/>
+          <w:lang w:bidi="bn-BD"/>
+        </w:rPr>
+        <w:t xml:space="preserve"> </w:t>
+      </w:r>
+      <w:r>
+        <w:rPr>
+          <w:rFonts w:ascii="Kalpurush" w:hAnsi="Kalpurush" w:cs="Kalpurush"/>
+          <w:b/>
           <w:sz w:val="28"/>
           <w:szCs w:val="28"/>
           <w:cs/>
@@ -25073,17 +25071,17 @@
       <w:r>
         <w:rPr>
           <w:rFonts w:ascii="Kalpurush" w:hAnsi="Kalpurush" w:cs="Kalpurush"/>
-          <w:bCs/>
-          <w:sz w:val="28"/>
-          <w:szCs w:val="28"/>
-          <w:lang w:bidi="bn-BD"/>
-        </w:rPr>
-        <w:t xml:space="preserve"> </w:t>
-      </w:r>
-      <w:r>
-        <w:rPr>
-          <w:rFonts w:ascii="Kalpurush" w:hAnsi="Kalpurush" w:cs="Kalpurush"/>
-          <w:bCs/>
+          <w:b/>
+          <w:sz w:val="28"/>
+          <w:szCs w:val="28"/>
+          <w:lang w:bidi="bn-BD"/>
+        </w:rPr>
+        <w:t xml:space="preserve"> </w:t>
+      </w:r>
+      <w:r>
+        <w:rPr>
+          <w:rFonts w:ascii="Kalpurush" w:hAnsi="Kalpurush" w:cs="Kalpurush"/>
+          <w:b/>
           <w:sz w:val="28"/>
           <w:szCs w:val="28"/>
           <w:cs/>
@@ -25094,17 +25092,17 @@
       <w:r>
         <w:rPr>
           <w:rFonts w:ascii="Kalpurush" w:hAnsi="Kalpurush" w:cs="Kalpurush"/>
-          <w:bCs/>
-          <w:sz w:val="28"/>
-          <w:szCs w:val="28"/>
-          <w:lang w:bidi="bn-BD"/>
-        </w:rPr>
-        <w:t xml:space="preserve"> </w:t>
-      </w:r>
-      <w:r>
-        <w:rPr>
-          <w:rFonts w:ascii="Kalpurush" w:hAnsi="Kalpurush" w:cs="Kalpurush"/>
-          <w:bCs/>
+          <w:b/>
+          <w:sz w:val="28"/>
+          <w:szCs w:val="28"/>
+          <w:lang w:bidi="bn-BD"/>
+        </w:rPr>
+        <w:t xml:space="preserve"> </w:t>
+      </w:r>
+      <w:r>
+        <w:rPr>
+          <w:rFonts w:ascii="Kalpurush" w:hAnsi="Kalpurush" w:cs="Kalpurush"/>
+          <w:b/>
           <w:sz w:val="28"/>
           <w:szCs w:val="28"/>
           <w:cs/>
@@ -25115,7 +25113,7 @@
       <w:r>
         <w:rPr>
           <w:rFonts w:ascii="Cambria" w:hAnsi="Cambria" w:cs="Cambria"/>
-          <w:bCs/>
+          <w:b/>
           <w:sz w:val="28"/>
           <w:szCs w:val="28"/>
           <w:lang w:bidi="bn-BD"/>
@@ -25125,7 +25123,7 @@
       <w:r>
         <w:rPr>
           <w:rFonts w:ascii="Kalpurush" w:hAnsi="Kalpurush" w:cs="Kalpurush"/>
-          <w:bCs/>
+          <w:b/>
           <w:sz w:val="28"/>
           <w:szCs w:val="28"/>
           <w:cs/>
@@ -25136,7 +25134,7 @@
       <w:r>
         <w:rPr>
           <w:rFonts w:ascii="Cambria" w:hAnsi="Cambria" w:cs="Cambria"/>
-          <w:bCs/>
+          <w:b/>
           <w:sz w:val="28"/>
           <w:szCs w:val="28"/>
           <w:lang w:bidi="bn-BD"/>
@@ -25146,7 +25144,7 @@
       <w:r>
         <w:rPr>
           <w:rFonts w:ascii="Kalpurush" w:hAnsi="Kalpurush" w:cs="Kalpurush"/>
-          <w:bCs/>
+          <w:b/>
           <w:sz w:val="28"/>
           <w:szCs w:val="28"/>
           <w:cs/>
@@ -25157,7 +25155,7 @@
       <w:r>
         <w:rPr>
           <w:rFonts w:ascii="Cambria" w:hAnsi="Cambria" w:cs="Cambria"/>
-          <w:bCs/>
+          <w:b/>
           <w:sz w:val="28"/>
           <w:szCs w:val="28"/>
           <w:lang w:bidi="bn-BD"/>
@@ -25167,7 +25165,7 @@
       <w:r>
         <w:rPr>
           <w:rFonts w:ascii="Kalpurush" w:hAnsi="Kalpurush" w:cs="Kalpurush"/>
-          <w:bCs/>
+          <w:b/>
           <w:sz w:val="28"/>
           <w:szCs w:val="28"/>
           <w:cs/>
@@ -25178,7 +25176,7 @@
       <w:r>
         <w:rPr>
           <w:rFonts w:ascii="Cambria" w:hAnsi="Cambria" w:cs="Cambria"/>
-          <w:bCs/>
+          <w:b/>
           <w:sz w:val="28"/>
           <w:szCs w:val="28"/>
           <w:lang w:bidi="bn-BD"/>
@@ -25188,7 +25186,7 @@
       <w:r>
         <w:rPr>
           <w:rFonts w:ascii="Kalpurush" w:hAnsi="Kalpurush" w:cs="Kalpurush"/>
-          <w:bCs/>
+          <w:b/>
           <w:sz w:val="28"/>
           <w:szCs w:val="28"/>
           <w:cs/>
@@ -25199,7 +25197,7 @@
       <w:r>
         <w:rPr>
           <w:rFonts w:ascii="Kalpurush" w:hAnsi="Kalpurush" w:cs="Kalpurush"/>
-          <w:bCs/>
+          <w:b/>
           <w:sz w:val="28"/>
           <w:szCs w:val="28"/>
           <w:cs/>
@@ -29867,160 +29865,20 @@
           <w:cs/>
           <w:lang w:bidi="bn-BD"/>
         </w:rPr>
-        <w:t>ওয়েবসাইট</w:t>
-      </w:r>
-      <w:r>
-        <w:rPr>
-          <w:rFonts w:ascii="Kalpurush" w:hAnsi="Kalpurush" w:cs="Kalpurush"/>
-          <w:sz w:val="28"/>
-          <w:szCs w:val="28"/>
-          <w:lang w:bidi="bn-BD"/>
-        </w:rPr>
-        <w:t xml:space="preserve"> </w:t>
-      </w:r>
-      <w:r>
-        <w:rPr>
-          <w:rFonts w:ascii="Kalpurush" w:hAnsi="Kalpurush" w:cs="Kalpurush"/>
-          <w:sz w:val="28"/>
-          <w:szCs w:val="28"/>
-          <w:cs/>
-          <w:lang w:bidi="bn-BD"/>
-        </w:rPr>
-        <w:t>এর</w:t>
-      </w:r>
-      <w:r>
-        <w:rPr>
-          <w:rFonts w:ascii="Kalpurush" w:hAnsi="Kalpurush" w:cs="Kalpurush"/>
-          <w:sz w:val="28"/>
-          <w:szCs w:val="28"/>
-          <w:lang w:bidi="bn-BD"/>
-        </w:rPr>
-        <w:t xml:space="preserve"> </w:t>
-      </w:r>
-      <w:r>
-        <w:rPr>
-          <w:rFonts w:ascii="Kalpurush" w:hAnsi="Kalpurush" w:cs="Kalpurush"/>
-          <w:sz w:val="28"/>
-          <w:szCs w:val="28"/>
-          <w:cs/>
-          <w:lang w:bidi="bn-BD"/>
-        </w:rPr>
-        <w:t>বাহিরের</w:t>
-      </w:r>
-      <w:r>
-        <w:rPr>
-          <w:rFonts w:ascii="Kalpurush" w:hAnsi="Kalpurush" w:cs="Kalpurush"/>
-          <w:sz w:val="28"/>
-          <w:szCs w:val="28"/>
-          <w:lang w:bidi="bn-BD"/>
-        </w:rPr>
-        <w:t xml:space="preserve"> </w:t>
-      </w:r>
-      <w:r>
-        <w:rPr>
-          <w:rFonts w:ascii="Kalpurush" w:hAnsi="Kalpurush" w:cs="Kalpurush"/>
-          <w:sz w:val="28"/>
-          <w:szCs w:val="28"/>
-          <w:cs/>
-          <w:lang w:bidi="bn-BD"/>
-        </w:rPr>
-        <w:t>রুপ</w:t>
-      </w:r>
-      <w:r>
-        <w:rPr>
-          <w:rFonts w:ascii="Kalpurush" w:hAnsi="Kalpurush" w:cs="Kalpurush"/>
-          <w:sz w:val="28"/>
-          <w:szCs w:val="28"/>
-          <w:lang w:bidi="bn-BD"/>
-        </w:rPr>
-        <w:t xml:space="preserve"> </w:t>
-      </w:r>
-      <w:r>
-        <w:rPr>
-          <w:rFonts w:ascii="Kalpurush" w:hAnsi="Kalpurush" w:cs="Kalpurush"/>
-          <w:sz w:val="28"/>
-          <w:szCs w:val="28"/>
-          <w:cs/>
-          <w:lang w:bidi="bn-BD"/>
-        </w:rPr>
-        <w:t>দেখতে</w:t>
-      </w:r>
-      <w:r>
-        <w:rPr>
-          <w:rFonts w:ascii="Kalpurush" w:hAnsi="Kalpurush" w:cs="Kalpurush"/>
-          <w:sz w:val="28"/>
-          <w:szCs w:val="28"/>
-          <w:lang w:bidi="bn-BD"/>
-        </w:rPr>
-        <w:t xml:space="preserve"> </w:t>
-      </w:r>
-      <w:r>
-        <w:rPr>
-          <w:rFonts w:ascii="Kalpurush" w:hAnsi="Kalpurush" w:cs="Kalpurush"/>
-          <w:sz w:val="28"/>
-          <w:szCs w:val="28"/>
-          <w:cs/>
-          <w:lang w:bidi="bn-BD"/>
-        </w:rPr>
-        <w:t>কেমন</w:t>
-      </w:r>
-      <w:r>
-        <w:rPr>
-          <w:rFonts w:ascii="Kalpurush" w:hAnsi="Kalpurush" w:cs="Kalpurush"/>
-          <w:sz w:val="28"/>
-          <w:szCs w:val="28"/>
-          <w:lang w:bidi="bn-BD"/>
-        </w:rPr>
-        <w:t xml:space="preserve"> </w:t>
-      </w:r>
-      <w:r>
-        <w:rPr>
-          <w:rFonts w:ascii="Kalpurush" w:hAnsi="Kalpurush" w:cs="Kalpurush"/>
-          <w:sz w:val="28"/>
-          <w:szCs w:val="28"/>
-          <w:cs/>
-          <w:lang w:bidi="bn-BD"/>
-        </w:rPr>
-        <w:t>হবে</w:t>
-      </w:r>
-      <w:r>
-        <w:rPr>
-          <w:rFonts w:ascii="Kalpurush" w:hAnsi="Kalpurush" w:cs="Kalpurush"/>
-          <w:sz w:val="28"/>
-          <w:szCs w:val="28"/>
-          <w:lang w:bidi="bn-BD"/>
-        </w:rPr>
-        <w:t xml:space="preserve">, </w:t>
-      </w:r>
-      <w:r>
-        <w:rPr>
-          <w:rFonts w:ascii="Kalpurush" w:hAnsi="Kalpurush" w:cs="Kalpurush"/>
-          <w:sz w:val="28"/>
-          <w:szCs w:val="28"/>
-          <w:cs/>
-          <w:lang w:bidi="bn-BD"/>
-        </w:rPr>
-        <w:t>তা</w:t>
-      </w:r>
-      <w:r>
-        <w:rPr>
-          <w:rFonts w:ascii="Kalpurush" w:hAnsi="Kalpurush" w:cs="Kalpurush"/>
-          <w:sz w:val="28"/>
-          <w:szCs w:val="28"/>
-          <w:lang w:bidi="bn-BD"/>
-        </w:rPr>
-        <w:t xml:space="preserve"> </w:t>
-      </w:r>
-      <w:r>
-        <w:rPr>
-          <w:rFonts w:ascii="Kalpurush" w:hAnsi="Kalpurush" w:cs="Kalpurush"/>
-          <w:sz w:val="28"/>
-          <w:szCs w:val="28"/>
-          <w:cs/>
-          <w:lang w:bidi="bn-BD"/>
-        </w:rPr>
-        <w:t>সাজানোকে</w:t>
-      </w:r>
+        <w:t>ওয়েব</w:t>
+      </w:r>
+      <w:r>
+        <w:rPr>
+          <w:rFonts w:ascii="Kalpurush" w:hAnsi="Kalpurush" w:cs="Kalpurush" w:hint="cs"/>
+          <w:sz w:val="28"/>
+          <w:szCs w:val="28"/>
+          <w:cs/>
+          <w:lang w:bidi="bn-BD"/>
+        </w:rPr>
+        <w:t>পেইজকে সুন্দর করে উপস্থাপন করার প্রক্রিয়াকে</w:t>
+      </w:r>
+      <w:bookmarkStart w:id="0" w:name="_GoBack"/>
+      <w:bookmarkEnd w:id="0"/>
       <w:r>
         <w:rPr>
           <w:rFonts w:ascii="Kalpurush" w:hAnsi="Kalpurush" w:cs="Kalpurush"/>
@@ -30305,11 +30163,11 @@
         <w:contextualSpacing/>
         <w:jc w:val="both"/>
         <w:rPr>
-          <w:rFonts w:ascii="Kalpurush" w:hAnsi="Kalpurush" w:cs="Kalpurush"/>
-          <w:sz w:val="28"/>
-          <w:szCs w:val="28"/>
-          <w:cs/>
-          <w:lang w:bidi="bn-BD"/>
+          <w:rFonts w:ascii="Kalpurush" w:hAnsi="Kalpurush" w:cs="Nirmala UI" w:hint="cs"/>
+          <w:sz w:val="28"/>
+          <w:szCs w:val="28"/>
+          <w:cs/>
+          <w:lang w:bidi="hi-IN"/>
         </w:rPr>
       </w:pPr>
       <w:r>
@@ -31044,7 +30902,19 @@
           <w:cs/>
           <w:lang w:bidi="bn-BD"/>
         </w:rPr>
-        <w:t>রিমোর্ট</w:t>
+        <w:t>রিমো</w:t>
+      </w:r>
+      <w:r>
+        <w:rPr>
+          <w:rFonts w:ascii="Kalpurush" w:hAnsi="Kalpurush" w:cs="Kalpurush" w:hint="cs"/>
+          <w:b/>
+          <w:bCs/>
+          <w:sz w:val="28"/>
+          <w:szCs w:val="28"/>
+          <w:cs/>
+          <w:lang w:bidi="bn-BD"/>
+        </w:rPr>
+        <w:t>ট</w:t>
       </w:r>
       <w:r>
         <w:rPr>
@@ -31379,7 +31249,29 @@
           <w:lang w:bidi="bn-BD"/>
         </w:rPr>
         <w:lastRenderedPageBreak/>
-        <w:t>ওয়েব পেজ দেখার জন্য যে সফটওয়্যার ব্যবহার করা হয় তাকে ওয়েব ব্রাউজার বলে।</w:t>
+        <w:t xml:space="preserve">ওয়েব পেজ দেখার </w:t>
+      </w:r>
+      <w:r>
+        <w:rPr>
+          <w:rFonts w:ascii="Kalpurush" w:hAnsi="Kalpurush" w:cs="Kalpurush" w:hint="cs"/>
+          <w:b/>
+          <w:sz w:val="28"/>
+          <w:szCs w:val="28"/>
+          <w:cs/>
+          <w:lang w:bidi="bn-BD"/>
+        </w:rPr>
+        <w:t>বা ওপেন করার জন্য</w:t>
+      </w:r>
+      <w:r>
+        <w:rPr>
+          <w:rFonts w:ascii="Kalpurush" w:hAnsi="Kalpurush" w:cs="Kalpurush"/>
+          <w:b/>
+          <w:sz w:val="28"/>
+          <w:szCs w:val="28"/>
+          <w:cs/>
+          <w:lang w:bidi="bn-BD"/>
+        </w:rPr>
+        <w:t xml:space="preserve"> যে সফটওয়্যার ব্যবহার করা হয় তাকে ওয়েব ব্রাউজার বলে।</w:t>
       </w:r>
     </w:p>
     <w:p>
@@ -32934,6 +32826,16 @@
       </w:r>
       <w:r>
         <w:rPr>
+          <w:rFonts w:ascii="Kalpurush" w:hAnsi="Kalpurush" w:cs="Kalpurush" w:hint="cs"/>
+          <w:sz w:val="28"/>
+          <w:szCs w:val="28"/>
+          <w:cs/>
+          <w:lang w:bidi="bn-BD"/>
+        </w:rPr>
+        <w:t>/ওয়েবসাইট</w:t>
+      </w:r>
+      <w:r>
+        <w:rPr>
           <w:rFonts w:ascii="Kalpurush" w:hAnsi="Kalpurush" w:cs="Kalpurush"/>
           <w:sz w:val="28"/>
           <w:szCs w:val="28"/>
@@ -33543,10 +33445,12 @@
       </w:r>
       <w:r>
         <w:rPr>
-          <w:rFonts w:ascii="Kalpurush" w:hAnsi="Kalpurush" w:cs="Kalpurush"/>
-          <w:b/>
-          <w:sz w:val="28"/>
-          <w:szCs w:val="28"/>
+          <w:rFonts w:ascii="Kalpurush" w:hAnsi="Kalpurush" w:cs="Kalpurush" w:hint="cs"/>
+          <w:b/>
+          <w:bCs/>
+          <w:sz w:val="28"/>
+          <w:szCs w:val="28"/>
+          <w:cs/>
           <w:lang w:bidi="bn-BD"/>
         </w:rPr>
         <w:t xml:space="preserve"> </w:t>
@@ -33602,7 +33506,7 @@
         <w:contextualSpacing/>
         <w:jc w:val="both"/>
         <w:rPr>
-          <w:rFonts w:ascii="Kalpurush" w:hAnsi="Kalpurush" w:cs="Kalpurush"/>
+          <w:rFonts w:ascii="Kalpurush" w:hAnsi="Kalpurush" w:cs="Kalpurush" w:hint="cs"/>
           <w:b/>
           <w:sz w:val="28"/>
           <w:szCs w:val="28"/>
@@ -33619,7 +33523,29 @@
           <w:cs/>
           <w:lang w:bidi="bn-BD"/>
         </w:rPr>
-        <w:t>ওয়েব সার্ভারে রাখা ওয়েব পেইজের সমষ্ঠিকে ওয়েব সাইট বলে।</w:t>
+        <w:t>ওয়েব সার্ভারে রাখা ওয়েব</w:t>
+      </w:r>
+      <w:r>
+        <w:rPr>
+          <w:rFonts w:ascii="Kalpurush" w:hAnsi="Kalpurush" w:cs="Kalpurush"/>
+          <w:b/>
+          <w:sz w:val="28"/>
+          <w:szCs w:val="28"/>
+          <w:cs/>
+          <w:lang w:bidi="bn-BD"/>
+        </w:rPr>
+        <w:t xml:space="preserve"> পেইজের সমষ্ঠিকে ওয়েব সাইট বলে।</w:t>
+      </w:r>
+      <w:r>
+        <w:rPr>
+          <w:rFonts w:ascii="Kalpurush" w:hAnsi="Kalpurush" w:cs="Kalpurush" w:hint="cs"/>
+          <w:b/>
+          <w:sz w:val="28"/>
+          <w:szCs w:val="28"/>
+          <w:cs/>
+          <w:lang w:bidi="bn-BD"/>
+        </w:rPr>
+        <w:t xml:space="preserve"> (ইন্টারনেটের একটা বাড়ি বা ব্যবসা প্রতিষ্ঠান)</w:t>
       </w:r>
     </w:p>
     <w:p>
@@ -34459,98 +34385,13 @@
       </w:r>
       <w:r>
         <w:rPr>
-          <w:rFonts w:ascii="Kalpurush" w:hAnsi="Kalpurush" w:cs="Kalpurush"/>
-          <w:sz w:val="28"/>
-          <w:szCs w:val="28"/>
-          <w:lang w:bidi="bn-BD"/>
-        </w:rPr>
-        <w:t xml:space="preserve"> </w:t>
-      </w:r>
-      <w:r>
-        <w:rPr>
-          <w:rFonts w:ascii="Kalpurush" w:hAnsi="Kalpurush" w:cs="Kalpurush"/>
-          <w:sz w:val="28"/>
-          <w:szCs w:val="28"/>
-          <w:cs/>
-          <w:lang w:bidi="bn-BD"/>
-        </w:rPr>
-        <w:t>ডেটা</w:t>
-      </w:r>
-      <w:r>
-        <w:rPr>
-          <w:rFonts w:ascii="Kalpurush" w:hAnsi="Kalpurush" w:cs="Kalpurush"/>
-          <w:sz w:val="28"/>
-          <w:szCs w:val="28"/>
-          <w:lang w:bidi="bn-BD"/>
-        </w:rPr>
-        <w:t xml:space="preserve"> </w:t>
-      </w:r>
-      <w:r>
-        <w:rPr>
-          <w:rFonts w:ascii="Kalpurush" w:hAnsi="Kalpurush" w:cs="Kalpurush"/>
-          <w:sz w:val="28"/>
-          <w:szCs w:val="28"/>
-          <w:cs/>
-          <w:lang w:bidi="bn-BD"/>
-        </w:rPr>
-        <w:t>ওয়েবপেইজ</w:t>
-      </w:r>
-      <w:r>
-        <w:rPr>
-          <w:rFonts w:ascii="Kalpurush" w:hAnsi="Kalpurush" w:cs="Kalpurush"/>
-          <w:sz w:val="28"/>
-          <w:szCs w:val="28"/>
-          <w:lang w:bidi="bn-BD"/>
-        </w:rPr>
-        <w:t xml:space="preserve"> </w:t>
-      </w:r>
-      <w:r>
-        <w:rPr>
-          <w:rFonts w:ascii="Kalpurush" w:hAnsi="Kalpurush" w:cs="Kalpurush"/>
-          <w:sz w:val="28"/>
-          <w:szCs w:val="28"/>
-          <w:cs/>
-          <w:lang w:bidi="bn-BD"/>
-        </w:rPr>
-        <w:t>লোডিং</w:t>
-      </w:r>
-      <w:r>
-        <w:rPr>
-          <w:rFonts w:ascii="Kalpurush" w:hAnsi="Kalpurush" w:cs="Kalpurush"/>
-          <w:sz w:val="28"/>
-          <w:szCs w:val="28"/>
-          <w:lang w:bidi="bn-BD"/>
-        </w:rPr>
-        <w:t xml:space="preserve"> </w:t>
-      </w:r>
-      <w:r>
-        <w:rPr>
-          <w:rFonts w:ascii="Kalpurush" w:hAnsi="Kalpurush" w:cs="Kalpurush"/>
-          <w:sz w:val="28"/>
-          <w:szCs w:val="28"/>
-          <w:cs/>
-          <w:lang w:bidi="bn-BD"/>
-        </w:rPr>
-        <w:t>বা</w:t>
-      </w:r>
-      <w:r>
-        <w:rPr>
-          <w:rFonts w:ascii="Kalpurush" w:hAnsi="Kalpurush" w:cs="Kalpurush"/>
-          <w:sz w:val="28"/>
-          <w:szCs w:val="28"/>
-          <w:lang w:bidi="bn-BD"/>
-        </w:rPr>
-        <w:t xml:space="preserve"> </w:t>
-      </w:r>
-      <w:r>
-        <w:rPr>
-          <w:rFonts w:ascii="Kalpurush" w:hAnsi="Kalpurush" w:cs="Kalpurush"/>
-          <w:sz w:val="28"/>
-          <w:szCs w:val="28"/>
-          <w:cs/>
-          <w:lang w:bidi="bn-BD"/>
-        </w:rPr>
-        <w:t>চালু</w:t>
+          <w:rFonts w:ascii="Kalpurush" w:hAnsi="Kalpurush" w:cs="Kalpurush" w:hint="cs"/>
+          <w:sz w:val="28"/>
+          <w:szCs w:val="28"/>
+          <w:cs/>
+          <w:lang w:bidi="bn-BD"/>
+        </w:rPr>
+        <w:t xml:space="preserve"> ব্যাক-এন্ড ও ডেটাবেজ থাকে না এবং রান</w:t>
       </w:r>
       <w:r>
         <w:rPr>
@@ -34589,6 +34430,16 @@
           <w:lang w:bidi="bn-BD"/>
         </w:rPr>
         <w:t>পর</w:t>
+      </w:r>
+      <w:r>
+        <w:rPr>
+          <w:rFonts w:ascii="Kalpurush" w:hAnsi="Kalpurush" w:cs="Kalpurush" w:hint="cs"/>
+          <w:sz w:val="28"/>
+          <w:szCs w:val="28"/>
+          <w:cs/>
+          <w:lang w:bidi="bn-BD"/>
+        </w:rPr>
+        <w:t xml:space="preserve"> ডেটা</w:t>
       </w:r>
       <w:r>
         <w:rPr>
@@ -34952,98 +34803,33 @@
       </w:r>
       <w:r>
         <w:rPr>
-          <w:rFonts w:ascii="Kalpurush" w:hAnsi="Kalpurush" w:cs="Kalpurush"/>
-          <w:sz w:val="28"/>
-          <w:szCs w:val="28"/>
-          <w:lang w:bidi="bn-BD"/>
-        </w:rPr>
-        <w:t xml:space="preserve"> </w:t>
-      </w:r>
-      <w:r>
-        <w:rPr>
-          <w:rFonts w:ascii="Kalpurush" w:hAnsi="Kalpurush" w:cs="Kalpurush"/>
-          <w:sz w:val="28"/>
-          <w:szCs w:val="28"/>
-          <w:cs/>
-          <w:lang w:bidi="bn-BD"/>
-        </w:rPr>
-        <w:t>ডেটা</w:t>
-      </w:r>
-      <w:r>
-        <w:rPr>
-          <w:rFonts w:ascii="Kalpurush" w:hAnsi="Kalpurush" w:cs="Kalpurush"/>
-          <w:sz w:val="28"/>
-          <w:szCs w:val="28"/>
-          <w:lang w:bidi="bn-BD"/>
-        </w:rPr>
-        <w:t xml:space="preserve"> </w:t>
-      </w:r>
-      <w:r>
-        <w:rPr>
-          <w:rFonts w:ascii="Kalpurush" w:hAnsi="Kalpurush" w:cs="Kalpurush"/>
-          <w:sz w:val="28"/>
-          <w:szCs w:val="28"/>
-          <w:cs/>
-          <w:lang w:bidi="bn-BD"/>
-        </w:rPr>
-        <w:t>ওয়েবপেইজ</w:t>
-      </w:r>
-      <w:r>
-        <w:rPr>
-          <w:rFonts w:ascii="Kalpurush" w:hAnsi="Kalpurush" w:cs="Kalpurush"/>
-          <w:sz w:val="28"/>
-          <w:szCs w:val="28"/>
-          <w:lang w:bidi="bn-BD"/>
-        </w:rPr>
-        <w:t xml:space="preserve"> </w:t>
-      </w:r>
-      <w:r>
-        <w:rPr>
-          <w:rFonts w:ascii="Kalpurush" w:hAnsi="Kalpurush" w:cs="Kalpurush"/>
-          <w:sz w:val="28"/>
-          <w:szCs w:val="28"/>
-          <w:cs/>
-          <w:lang w:bidi="bn-BD"/>
-        </w:rPr>
-        <w:t>লোডিং</w:t>
-      </w:r>
-      <w:r>
-        <w:rPr>
-          <w:rFonts w:ascii="Kalpurush" w:hAnsi="Kalpurush" w:cs="Kalpurush"/>
-          <w:sz w:val="28"/>
-          <w:szCs w:val="28"/>
-          <w:lang w:bidi="bn-BD"/>
-        </w:rPr>
-        <w:t xml:space="preserve"> </w:t>
-      </w:r>
-      <w:r>
-        <w:rPr>
-          <w:rFonts w:ascii="Kalpurush" w:hAnsi="Kalpurush" w:cs="Kalpurush"/>
-          <w:sz w:val="28"/>
-          <w:szCs w:val="28"/>
-          <w:cs/>
-          <w:lang w:bidi="bn-BD"/>
-        </w:rPr>
-        <w:t>বা</w:t>
-      </w:r>
-      <w:r>
-        <w:rPr>
-          <w:rFonts w:ascii="Kalpurush" w:hAnsi="Kalpurush" w:cs="Kalpurush"/>
-          <w:sz w:val="28"/>
-          <w:szCs w:val="28"/>
-          <w:lang w:bidi="bn-BD"/>
-        </w:rPr>
-        <w:t xml:space="preserve"> </w:t>
-      </w:r>
-      <w:r>
-        <w:rPr>
-          <w:rFonts w:ascii="Kalpurush" w:hAnsi="Kalpurush" w:cs="Kalpurush"/>
-          <w:sz w:val="28"/>
-          <w:szCs w:val="28"/>
-          <w:cs/>
-          <w:lang w:bidi="bn-BD"/>
-        </w:rPr>
-        <w:t>চালু</w:t>
+          <w:rFonts w:ascii="Kalpurush" w:hAnsi="Kalpurush" w:cs="Kalpurush" w:hint="cs"/>
+          <w:sz w:val="28"/>
+          <w:szCs w:val="28"/>
+          <w:cs/>
+          <w:lang w:bidi="bn-BD"/>
+        </w:rPr>
+        <w:t xml:space="preserve"> ব্যাক-এন্ড ও ডেট</w:t>
+      </w:r>
+      <w:r>
+        <w:rPr>
+          <w:rFonts w:ascii="Kalpurush" w:hAnsi="Kalpurush" w:cs="Kalpurush" w:hint="cs"/>
+          <w:sz w:val="28"/>
+          <w:szCs w:val="28"/>
+          <w:cs/>
+          <w:lang w:bidi="bn-BD"/>
+        </w:rPr>
+        <w:t>াবেজ থাকে</w:t>
+      </w:r>
+      <w:r>
+        <w:rPr>
+          <w:rFonts w:ascii="Kalpurush" w:hAnsi="Kalpurush" w:cs="Kalpurush" w:hint="cs"/>
+          <w:sz w:val="28"/>
+          <w:szCs w:val="28"/>
+          <w:cs/>
+          <w:lang w:bidi="bn-BD"/>
+        </w:rPr>
+        <w:t xml:space="preserve"> এবং রান</w:t>
       </w:r>
       <w:r>
         <w:rPr>
@@ -35085,6 +34871,16 @@
       </w:r>
       <w:r>
         <w:rPr>
+          <w:rFonts w:ascii="Kalpurush" w:hAnsi="Kalpurush" w:cs="Kalpurush" w:hint="cs"/>
+          <w:sz w:val="28"/>
+          <w:szCs w:val="28"/>
+          <w:cs/>
+          <w:lang w:bidi="bn-BD"/>
+        </w:rPr>
+        <w:t xml:space="preserve"> ডেটা</w:t>
+      </w:r>
+      <w:r>
+        <w:rPr>
           <w:rFonts w:ascii="Kalpurush" w:hAnsi="Kalpurush" w:cs="Kalpurush"/>
           <w:sz w:val="28"/>
           <w:szCs w:val="28"/>
@@ -35155,7 +34951,16 @@
           <w:szCs w:val="28"/>
           <w:lang w:bidi="bn-BD"/>
         </w:rPr>
-        <w:t xml:space="preserve">, </w:t>
+        <w:t>,</w:t>
+      </w:r>
+      <w:r>
+        <w:rPr>
+          <w:rFonts w:ascii="Kalpurush" w:hAnsi="Kalpurush" w:cs="Kalpurush"/>
+          <w:sz w:val="28"/>
+          <w:szCs w:val="28"/>
+          <w:lang w:bidi="bn-BD"/>
+        </w:rPr>
+        <w:t xml:space="preserve"> </w:t>
       </w:r>
       <w:r>
         <w:rPr>
@@ -35699,6 +35504,18 @@
       </w:r>
       <w:r>
         <w:rPr>
+          <w:rFonts w:ascii="Kalpurush" w:hAnsi="Kalpurush" w:cs="Kalpurush" w:hint="cs"/>
+          <w:b/>
+          <w:bCs/>
+          <w:sz w:val="28"/>
+          <w:szCs w:val="28"/>
+          <w:cs/>
+          <w:lang w:bidi="bn-BD"/>
+        </w:rPr>
+        <w:t xml:space="preserve"> (Main Page/ Homepage)</w:t>
+      </w:r>
+      <w:r>
+        <w:rPr>
           <w:rFonts w:ascii="Kalpurush" w:hAnsi="Kalpurush" w:cs="Kalpurush"/>
           <w:b/>
           <w:sz w:val="28"/>
@@ -36133,6 +35950,18 @@
       </w:r>
       <w:r>
         <w:rPr>
+          <w:rFonts w:ascii="Kalpurush" w:hAnsi="Kalpurush" w:cs="Kalpurush" w:hint="cs"/>
+          <w:b/>
+          <w:bCs/>
+          <w:sz w:val="28"/>
+          <w:szCs w:val="28"/>
+          <w:cs/>
+          <w:lang w:bidi="bn-BD"/>
+        </w:rPr>
+        <w:t xml:space="preserve"> (Main Section Page)</w:t>
+      </w:r>
+      <w:r>
+        <w:rPr>
           <w:rFonts w:ascii="Kalpurush" w:hAnsi="Kalpurush" w:cs="Kalpurush"/>
           <w:b/>
           <w:sz w:val="28"/>
@@ -36414,6 +36243,18 @@
       </w:r>
       <w:r>
         <w:rPr>
+          <w:rFonts w:ascii="Kalpurush" w:hAnsi="Kalpurush" w:cs="Kalpurush" w:hint="cs"/>
+          <w:b/>
+          <w:bCs/>
+          <w:sz w:val="28"/>
+          <w:szCs w:val="28"/>
+          <w:cs/>
+          <w:lang w:bidi="bn-BD"/>
+        </w:rPr>
+        <w:t xml:space="preserve"> (Sub Section Page)</w:t>
+      </w:r>
+      <w:r>
+        <w:rPr>
           <w:rFonts w:ascii="Kalpurush" w:hAnsi="Kalpurush" w:cs="Kalpurush"/>
           <w:b/>
           <w:sz w:val="28"/>
@@ -36444,6 +36285,7 @@
           <w:cs/>
           <w:lang w:bidi="bn-BD"/>
         </w:rPr>
+        <w:lastRenderedPageBreak/>
         <w:t>মূল</w:t>
       </w:r>
       <w:r>
@@ -36632,7 +36474,6 @@
           <w:cs/>
           <w:lang w:bidi="bn-BD"/>
         </w:rPr>
-        <w:lastRenderedPageBreak/>
         <w:t>২৬</w:t>
       </w:r>
       <w:r>
@@ -48608,7 +48449,6 @@
           <w:rFonts w:ascii="Kalpurush" w:hAnsi="Kalpurush" w:cs="Kalpurush"/>
           <w:sz w:val="28"/>
           <w:szCs w:val="28"/>
-          <w:cs/>
           <w:lang w:bidi="bn-BD"/>
         </w:rPr>
       </w:pPr>
@@ -48750,13 +48590,213 @@
       <w:pPr>
         <w:spacing w:line="240" w:lineRule="auto"/>
         <w:contextualSpacing/>
-        <w:jc w:val="center"/>
-        <w:rPr>
-          <w:rFonts w:ascii="Kalpurush" w:hAnsi="Kalpurush" w:cs="Kalpurush"/>
-          <w:b/>
-          <w:bCs/>
-          <w:sz w:val="32"/>
-          <w:szCs w:val="32"/>
+        <w:jc w:val="both"/>
+        <w:rPr>
+          <w:rFonts w:ascii="Kalpurush" w:hAnsi="Kalpurush" w:cs="Kalpurush"/>
+          <w:b/>
+          <w:bCs/>
+          <w:sz w:val="28"/>
+          <w:szCs w:val="28"/>
+          <w:lang w:bidi="bn-BD"/>
+        </w:rPr>
+      </w:pPr>
+      <w:r>
+        <w:rPr>
+          <w:rFonts w:ascii="Kalpurush" w:hAnsi="Kalpurush" w:cs="Kalpurush" w:hint="cs"/>
+          <w:b/>
+          <w:bCs/>
+          <w:sz w:val="28"/>
+          <w:szCs w:val="28"/>
+          <w:cs/>
+          <w:lang w:bidi="bn-BD"/>
+        </w:rPr>
+        <w:t>৬১। ফ্রন্ট-এন্ড (Front-end) কি?</w:t>
+      </w:r>
+    </w:p>
+    <w:p>
+      <w:pPr>
+        <w:spacing w:line="240" w:lineRule="auto"/>
+        <w:contextualSpacing/>
+        <w:jc w:val="both"/>
+        <w:rPr>
+          <w:rFonts w:ascii="Kalpurush" w:hAnsi="Kalpurush" w:cs="Kalpurush"/>
+          <w:sz w:val="28"/>
+          <w:szCs w:val="28"/>
+          <w:lang w:bidi="bn-BD"/>
+        </w:rPr>
+      </w:pPr>
+      <w:r>
+        <w:rPr>
+          <w:rFonts w:ascii="Kalpurush" w:hAnsi="Kalpurush" w:cs="Kalpurush" w:hint="cs"/>
+          <w:sz w:val="28"/>
+          <w:szCs w:val="28"/>
+          <w:cs/>
+          <w:lang w:bidi="bn-BD"/>
+        </w:rPr>
+        <w:t>কোন ওয়েব সাইটের যে ডিজাইন গুলো ইউজার দেখতে পায়; তাকে ফ্রন্ট-এন্ড বলে।</w:t>
+      </w:r>
+    </w:p>
+    <w:p>
+      <w:pPr>
+        <w:spacing w:line="240" w:lineRule="auto"/>
+        <w:contextualSpacing/>
+        <w:jc w:val="both"/>
+        <w:rPr>
+          <w:rFonts w:ascii="Kalpurush" w:hAnsi="Kalpurush" w:cs="Kalpurush"/>
+          <w:b/>
+          <w:bCs/>
+          <w:sz w:val="28"/>
+          <w:szCs w:val="28"/>
+          <w:lang w:bidi="bn-BD"/>
+        </w:rPr>
+      </w:pPr>
+      <w:r>
+        <w:rPr>
+          <w:rFonts w:ascii="Kalpurush" w:hAnsi="Kalpurush" w:cs="Kalpurush" w:hint="cs"/>
+          <w:b/>
+          <w:bCs/>
+          <w:sz w:val="28"/>
+          <w:szCs w:val="28"/>
+          <w:cs/>
+          <w:lang w:bidi="bn-BD"/>
+        </w:rPr>
+        <w:t>৬২</w:t>
+      </w:r>
+      <w:r>
+        <w:rPr>
+          <w:rFonts w:ascii="Kalpurush" w:hAnsi="Kalpurush" w:cs="Kalpurush" w:hint="cs"/>
+          <w:b/>
+          <w:bCs/>
+          <w:sz w:val="28"/>
+          <w:szCs w:val="28"/>
+          <w:cs/>
+          <w:lang w:bidi="bn-BD"/>
+        </w:rPr>
+        <w:t xml:space="preserve">। </w:t>
+      </w:r>
+      <w:r>
+        <w:rPr>
+          <w:rFonts w:ascii="Kalpurush" w:hAnsi="Kalpurush" w:cs="Kalpurush" w:hint="cs"/>
+          <w:b/>
+          <w:bCs/>
+          <w:sz w:val="28"/>
+          <w:szCs w:val="28"/>
+          <w:cs/>
+          <w:lang w:bidi="bn-BD"/>
+        </w:rPr>
+        <w:t>ব্যাক</w:t>
+      </w:r>
+      <w:r>
+        <w:rPr>
+          <w:rFonts w:ascii="Kalpurush" w:hAnsi="Kalpurush" w:cs="Kalpurush" w:hint="cs"/>
+          <w:b/>
+          <w:bCs/>
+          <w:sz w:val="28"/>
+          <w:szCs w:val="28"/>
+          <w:cs/>
+          <w:lang w:bidi="bn-BD"/>
+        </w:rPr>
+        <w:t>-এন্ড (</w:t>
+      </w:r>
+      <w:r>
+        <w:rPr>
+          <w:rFonts w:ascii="Kalpurush" w:hAnsi="Kalpurush" w:cs="Kalpurush" w:hint="cs"/>
+          <w:b/>
+          <w:bCs/>
+          <w:sz w:val="28"/>
+          <w:szCs w:val="28"/>
+          <w:cs/>
+          <w:lang w:bidi="bn-BD"/>
+        </w:rPr>
+        <w:t>Back</w:t>
+      </w:r>
+      <w:r>
+        <w:rPr>
+          <w:rFonts w:ascii="Kalpurush" w:hAnsi="Kalpurush" w:cs="Kalpurush" w:hint="cs"/>
+          <w:b/>
+          <w:bCs/>
+          <w:sz w:val="28"/>
+          <w:szCs w:val="28"/>
+          <w:cs/>
+          <w:lang w:bidi="bn-BD"/>
+        </w:rPr>
+        <w:t>-end) কি?</w:t>
+      </w:r>
+    </w:p>
+    <w:p>
+      <w:pPr>
+        <w:spacing w:line="240" w:lineRule="auto"/>
+        <w:contextualSpacing/>
+        <w:jc w:val="both"/>
+        <w:rPr>
+          <w:rFonts w:ascii="Kalpurush" w:hAnsi="Kalpurush" w:cs="Kalpurush" w:hint="cs"/>
+          <w:sz w:val="28"/>
+          <w:szCs w:val="28"/>
+          <w:cs/>
+          <w:lang w:bidi="bn-BD"/>
+        </w:rPr>
+      </w:pPr>
+      <w:r>
+        <w:rPr>
+          <w:rFonts w:ascii="Kalpurush" w:hAnsi="Kalpurush" w:cs="Kalpurush" w:hint="cs"/>
+          <w:sz w:val="28"/>
+          <w:szCs w:val="28"/>
+          <w:cs/>
+          <w:lang w:bidi="bn-BD"/>
+        </w:rPr>
+        <w:t xml:space="preserve">কোন ওয়েব সাইটের ডেটাগুলোর লজিক্যাল ম্যানেজমেন্ট করার জন্য যে সার্ভার </w:t>
+      </w:r>
+      <w:r>
+        <w:rPr>
+          <w:rFonts w:ascii="Kalpurush" w:hAnsi="Kalpurush" w:cs="Kalpurush" w:hint="cs"/>
+          <w:sz w:val="28"/>
+          <w:szCs w:val="28"/>
+          <w:cs/>
+          <w:lang w:bidi="bn-BD"/>
+        </w:rPr>
+        <w:t>কম্পিউটার ব্যবহার করা হয় তাকে</w:t>
+      </w:r>
+      <w:r>
+        <w:rPr>
+          <w:rFonts w:ascii="Kalpurush" w:hAnsi="Kalpurush" w:cs="Kalpurush" w:hint="cs"/>
+          <w:sz w:val="28"/>
+          <w:szCs w:val="28"/>
+          <w:cs/>
+          <w:lang w:bidi="bn-BD"/>
+        </w:rPr>
+        <w:t xml:space="preserve"> </w:t>
+      </w:r>
+      <w:r>
+        <w:rPr>
+          <w:rFonts w:ascii="Kalpurush" w:hAnsi="Kalpurush" w:cs="Kalpurush" w:hint="cs"/>
+          <w:sz w:val="28"/>
+          <w:szCs w:val="28"/>
+          <w:cs/>
+          <w:lang w:bidi="bn-BD"/>
+        </w:rPr>
+        <w:t>ব্যাক</w:t>
+      </w:r>
+      <w:r>
+        <w:rPr>
+          <w:rFonts w:ascii="Kalpurush" w:hAnsi="Kalpurush" w:cs="Kalpurush" w:hint="cs"/>
+          <w:sz w:val="28"/>
+          <w:szCs w:val="28"/>
+          <w:cs/>
+          <w:lang w:bidi="bn-BD"/>
+        </w:rPr>
+        <w:t>-এন্ড বলে।</w:t>
+      </w:r>
+    </w:p>
+    <w:p>
+      <w:pPr>
+        <w:spacing w:line="240" w:lineRule="auto"/>
+        <w:contextualSpacing/>
+        <w:jc w:val="both"/>
+        <w:rPr>
+          <w:rFonts w:ascii="Kalpurush" w:hAnsi="Kalpurush" w:cs="Kalpurush" w:hint="cs"/>
+          <w:sz w:val="28"/>
+          <w:szCs w:val="28"/>
+          <w:cs/>
           <w:lang w:bidi="bn-BD"/>
         </w:rPr>
       </w:pPr>
@@ -48775,16 +48815,32 @@
           <w:lang w:bidi="bn-BD"/>
         </w:rPr>
       </w:pPr>
-      <w:r>
+    </w:p>
+    <w:p>
+      <w:pPr>
+        <w:spacing w:line="240" w:lineRule="auto"/>
+        <w:contextualSpacing/>
+        <w:jc w:val="center"/>
         <w:rPr>
           <w:rFonts w:ascii="Kalpurush" w:hAnsi="Kalpurush" w:cs="Kalpurush"/>
           <w:b/>
           <w:bCs/>
           <w:sz w:val="32"/>
           <w:szCs w:val="32"/>
-          <w:cs/>
-          <w:lang w:bidi="bn-BD"/>
-        </w:rPr>
+          <w:lang w:bidi="bn-BD"/>
+        </w:rPr>
+      </w:pPr>
+      <w:r>
+        <w:rPr>
+          <w:rFonts w:ascii="Kalpurush" w:hAnsi="Kalpurush" w:cs="Kalpurush"/>
+          <w:b/>
+          <w:bCs/>
+          <w:sz w:val="32"/>
+          <w:szCs w:val="32"/>
+          <w:cs/>
+          <w:lang w:bidi="bn-BD"/>
+        </w:rPr>
+        <w:lastRenderedPageBreak/>
         <w:t>অনুধাবনমূলক</w:t>
       </w:r>
       <w:r>
@@ -49823,7 +49879,6 @@
           <w:cs/>
           <w:lang w:bidi="bn-BD"/>
         </w:rPr>
-        <w:lastRenderedPageBreak/>
         <w:t>৫</w:t>
       </w:r>
       <w:r>
@@ -52636,6 +52691,7 @@
           <w:cs/>
           <w:lang w:bidi="bn-BD"/>
         </w:rPr>
+        <w:lastRenderedPageBreak/>
         <w:t>১৯</w:t>
       </w:r>
       <w:r>
@@ -53947,7 +54003,6 @@
           <w:cs/>
           <w:lang w:bidi="bn-BD"/>
         </w:rPr>
-        <w:lastRenderedPageBreak/>
         <w:t>২৬</w:t>
       </w:r>
       <w:r>
@@ -56010,6 +56065,7 @@
           <w:cs/>
           <w:lang w:bidi="bn-BD"/>
         </w:rPr>
+        <w:lastRenderedPageBreak/>
         <w:t>৫</w:t>
       </w:r>
       <w:r>
@@ -57170,7 +57226,6 @@
           <w:cs/>
           <w:lang w:bidi="bn-BD"/>
         </w:rPr>
-        <w:lastRenderedPageBreak/>
         <w:t>১২</w:t>
       </w:r>
       <w:r>
@@ -59703,6 +59758,7 @@
           <w:cs/>
           <w:lang w:bidi="bn-BD"/>
         </w:rPr>
+        <w:lastRenderedPageBreak/>
         <w:t>২৮</w:t>
       </w:r>
       <w:r>
@@ -60623,7 +60679,7 @@
     <w:pPr>
       <w:pStyle w:val="Footer"/>
       <w:rPr>
-        <w:rFonts w:ascii="Nirmala UI" w:hAnsi="Nirmala UI" w:cs="Nirmala UI" w:hint="cs"/>
+        <w:rFonts w:ascii="Nirmala UI" w:hAnsi="Nirmala UI" w:cs="Nirmala UI"/>
         <w:lang w:bidi="bn-BD"/>
       </w:rPr>
     </w:pPr>
@@ -60647,23 +60703,7 @@
         <w:cs/>
         <w:lang w:bidi="bn-BD"/>
       </w:rPr>
-      <w:t xml:space="preserve"> ( HSC ICT Batch )- +880 1517 010100,</w:t>
-    </w:r>
-    <w:r>
-      <w:rPr>
-        <w:rFonts w:ascii="Nirmala UI" w:hAnsi="Nirmala UI" w:cs="Nirmala UI" w:hint="cs"/>
-        <w:cs/>
-        <w:lang w:bidi="bn-BD"/>
-      </w:rPr>
-      <w:t xml:space="preserve">       </w:t>
-    </w:r>
-    <w:r>
-      <w:rPr>
-        <w:rFonts w:ascii="Nirmala UI" w:hAnsi="Nirmala UI" w:cs="Nirmala UI" w:hint="cs"/>
-        <w:cs/>
-        <w:lang w:bidi="bn-BD"/>
-      </w:rPr>
-      <w:t xml:space="preserve"> https://richnotebook.com</w:t>
+      <w:t xml:space="preserve"> ( HSC ICT Batch )- +880 1517 010100,        https://richnotebook.com</w:t>
     </w:r>
   </w:p>
 </w:ftr>
@@ -61926,7 +61966,6 @@
   <w:style w:type="character" w:default="1" w:styleId="DefaultParagraphFont">
     <w:name w:val="Default Paragraph Font"/>
     <w:uiPriority w:val="1"/>
-    <w:semiHidden/>
     <w:unhideWhenUsed/>
   </w:style>
   <w:style w:type="table" w:default="1" w:styleId="TableNormal">

</xml_diff>

<commit_message>
spelling correction in 4.1
</commit_message>
<xml_diff>
--- a/Short Questions/3.1/3.1 short questions.docx
+++ b/Short Questions/3.1/3.1 short questions.docx
@@ -17,8 +17,6 @@
           <w:lang w:bidi="bn-BD"/>
         </w:rPr>
       </w:pPr>
-      <w:bookmarkStart w:id="0" w:name="_GoBack"/>
-      <w:bookmarkEnd w:id="0"/>
       <w:r>
         <w:rPr>
           <w:rFonts w:cstheme="minorHAnsi"/>
@@ -38806,7 +38804,6 @@
       <w:pPr>
         <w:spacing w:line="240" w:lineRule="auto"/>
         <w:contextualSpacing/>
-        <w:jc w:val="both"/>
         <w:rPr>
           <w:rFonts w:ascii="Kalpurush" w:hAnsi="Kalpurush" w:cs="Kalpurush"/>
           <w:sz w:val="28"/>
@@ -39601,6 +39598,8 @@
         </w:rPr>
         <w:t>কিন্তু</w:t>
       </w:r>
+      <w:bookmarkStart w:id="0" w:name="_GoBack"/>
+      <w:bookmarkEnd w:id="0"/>
       <w:r>
         <w:rPr>
           <w:rFonts w:ascii="Kalpurush" w:hAnsi="Kalpurush" w:cs="Kalpurush"/>
@@ -48507,7 +48506,27 @@
           <w:cs/>
           <w:lang w:bidi="bn-BD"/>
         </w:rPr>
-        <w:t>ইন্টারনাল</w:t>
+        <w:t>ইন্টা</w:t>
+      </w:r>
+      <w:r>
+        <w:rPr>
+          <w:rFonts w:ascii="Kalpurush" w:hAnsi="Kalpurush" w:cs="Kalpurush" w:hint="cs"/>
+          <w:sz w:val="28"/>
+          <w:szCs w:val="28"/>
+          <w:cs/>
+          <w:lang w:bidi="bn-BD"/>
+        </w:rPr>
+        <w:t>র্না</w:t>
+      </w:r>
+      <w:r>
+        <w:rPr>
+          <w:rFonts w:ascii="Kalpurush" w:hAnsi="Kalpurush" w:cs="Kalpurush"/>
+          <w:sz w:val="28"/>
+          <w:szCs w:val="28"/>
+          <w:cs/>
+          <w:lang w:bidi="bn-BD"/>
+        </w:rPr>
+        <w:t>ল</w:t>
       </w:r>
       <w:r>
         <w:rPr>
@@ -48564,7 +48583,27 @@
           <w:cs/>
           <w:lang w:bidi="bn-BD"/>
         </w:rPr>
-        <w:t>এক্সট্রারনাল</w:t>
+        <w:t>এক্স</w:t>
+      </w:r>
+      <w:r>
+        <w:rPr>
+          <w:rFonts w:ascii="Kalpurush" w:hAnsi="Kalpurush" w:cs="Kalpurush" w:hint="cs"/>
+          <w:sz w:val="28"/>
+          <w:szCs w:val="28"/>
+          <w:cs/>
+          <w:lang w:bidi="bn-BD"/>
+        </w:rPr>
+        <w:t>টার্না</w:t>
+      </w:r>
+      <w:r>
+        <w:rPr>
+          <w:rFonts w:ascii="Kalpurush" w:hAnsi="Kalpurush" w:cs="Kalpurush"/>
+          <w:sz w:val="28"/>
+          <w:szCs w:val="28"/>
+          <w:cs/>
+          <w:lang w:bidi="bn-BD"/>
+        </w:rPr>
+        <w:t>ল</w:t>
       </w:r>
       <w:r>
         <w:rPr>
@@ -48584,6 +48623,16 @@
           <w:lang w:bidi="bn-BD"/>
         </w:rPr>
         <w:t>লিঙ্ক</w:t>
+      </w:r>
+      <w:r>
+        <w:rPr>
+          <w:rFonts w:ascii="Kalpurush" w:hAnsi="Kalpurush" w:cs="Kalpurush" w:hint="cs"/>
+          <w:sz w:val="28"/>
+          <w:szCs w:val="28"/>
+          <w:cs/>
+          <w:lang w:bidi="bn-BD"/>
+        </w:rPr>
+        <w:t>।</w:t>
       </w:r>
     </w:p>
     <w:p>
@@ -60822,7 +60871,6 @@
         <w:docPartUnique/>
       </w:docPartObj>
     </w:sdtPr>
-    <w:sdtEndPr/>
     <w:sdtContent>
       <w:p>
         <w:pPr>
@@ -60893,7 +60941,7 @@
             <w:bCs/>
             <w:noProof/>
           </w:rPr>
-          <w:t>2</w:t>
+          <w:t>14</w:t>
         </w:r>
         <w:r>
           <w:rPr>
@@ -62462,7 +62510,7 @@
 </file>
 
 <file path=customXml/itemProps1.xml><?xml version="1.0" encoding="utf-8"?>
-<ds:datastoreItem xmlns:ds="http://schemas.openxmlformats.org/officeDocument/2006/customXml" ds:itemID="{E701556D-DB63-480B-A1AE-1C4BB04D9F97}">
+<ds:datastoreItem xmlns:ds="http://schemas.openxmlformats.org/officeDocument/2006/customXml" ds:itemID="{8D79D11F-48B7-48AF-9C7D-3090DD68EAA6}">
   <ds:schemaRefs>
     <ds:schemaRef ds:uri="http://schemas.openxmlformats.org/officeDocument/2006/bibliography"/>
   </ds:schemaRefs>

</xml_diff>

<commit_message>
add new website workwithtariq.com
</commit_message>
<xml_diff>
--- a/Short Questions/3.1/3.1 short questions.docx
+++ b/Short Questions/3.1/3.1 short questions.docx
@@ -630,6 +630,8 @@
         </w:rPr>
         <w:t xml:space="preserve"> বাইনারি, অক্টাল, ডেসিমেল ও হেক্সা-ডেসিমেল।</w:t>
       </w:r>
+      <w:bookmarkStart w:id="0" w:name="_GoBack"/>
+      <w:bookmarkEnd w:id="0"/>
     </w:p>
     <w:p>
       <w:pPr>
@@ -39598,8 +39600,6 @@
         </w:rPr>
         <w:t>কিন্তু</w:t>
       </w:r>
-      <w:bookmarkStart w:id="0" w:name="_GoBack"/>
-      <w:bookmarkEnd w:id="0"/>
       <w:r>
         <w:rPr>
           <w:rFonts w:ascii="Kalpurush" w:hAnsi="Kalpurush" w:cs="Kalpurush"/>
@@ -48630,7 +48630,7 @@
           <w:sz w:val="28"/>
           <w:szCs w:val="28"/>
           <w:cs/>
-          <w:lang w:bidi="bn-BD"/>
+          <w:lang w:bidi="hi-IN"/>
         </w:rPr>
         <w:t>।</w:t>
       </w:r>
@@ -60686,10 +60686,8 @@
     <w:sectPr>
       <w:headerReference w:type="even" r:id="rId8"/>
       <w:headerReference w:type="default" r:id="rId9"/>
-      <w:footerReference w:type="even" r:id="rId10"/>
-      <w:footerReference w:type="default" r:id="rId11"/>
-      <w:headerReference w:type="first" r:id="rId12"/>
-      <w:footerReference w:type="first" r:id="rId13"/>
+      <w:footerReference w:type="default" r:id="rId10"/>
+      <w:headerReference w:type="first" r:id="rId11"/>
       <w:pgSz w:w="16839" w:h="11907" w:orient="landscape" w:code="9"/>
       <w:pgMar w:top="432" w:right="576" w:bottom="432" w:left="576" w:header="432" w:footer="432" w:gutter="0"/>
       <w:cols w:num="2" w:space="720"/>
@@ -60725,16 +60723,6 @@
 </file>
 
 <file path=word/footer1.xml><?xml version="1.0" encoding="utf-8"?>
-<w:ftr xmlns:wpc="http://schemas.microsoft.com/office/word/2010/wordprocessingCanvas" xmlns:mc="http://schemas.openxmlformats.org/markup-compatibility/2006" xmlns:o="urn:schemas-microsoft-com:office:office" xmlns:r="http://schemas.openxmlformats.org/officeDocument/2006/relationships" xmlns:m="http://schemas.openxmlformats.org/officeDocument/2006/math" xmlns:v="urn:schemas-microsoft-com:vml" xmlns:wp14="http://schemas.microsoft.com/office/word/2010/wordprocessingDrawing" xmlns:wp="http://schemas.openxmlformats.org/drawingml/2006/wordprocessingDrawing" xmlns:w10="urn:schemas-microsoft-com:office:word" xmlns:w="http://schemas.openxmlformats.org/wordprocessingml/2006/main" xmlns:w14="http://schemas.microsoft.com/office/word/2010/wordml" xmlns:w15="http://schemas.microsoft.com/office/word/2012/wordml" xmlns:wpg="http://schemas.microsoft.com/office/word/2010/wordprocessingGroup" xmlns:wpi="http://schemas.microsoft.com/office/word/2010/wordprocessingInk" xmlns:wne="http://schemas.microsoft.com/office/word/2006/wordml" xmlns:wps="http://schemas.microsoft.com/office/word/2010/wordprocessingShape" mc:Ignorable="w14 w15 wp14">
-  <w:p>
-    <w:pPr>
-      <w:pStyle w:val="Footer"/>
-    </w:pPr>
-  </w:p>
-</w:ftr>
-</file>
-
-<file path=word/footer2.xml><?xml version="1.0" encoding="utf-8"?>
 <w:ftr xmlns:wpc="http://schemas.microsoft.com/office/word/2010/wordprocessingCanvas" xmlns:mc="http://schemas.openxmlformats.org/markup-compatibility/2006" xmlns:o="urn:schemas-microsoft-com:office:office" xmlns:r="http://schemas.openxmlformats.org/officeDocument/2006/relationships" xmlns:m="http://schemas.openxmlformats.org/officeDocument/2006/math" xmlns:v="urn:schemas-microsoft-com:vml" xmlns:wp14="http://schemas.microsoft.com/office/word/2010/wordprocessingDrawing" xmlns:wp="http://schemas.openxmlformats.org/drawingml/2006/wordprocessingDrawing" xmlns:w10="urn:schemas-microsoft-com:office:word" xmlns:w="http://schemas.openxmlformats.org/wordprocessingml/2006/main" xmlns:w14="http://schemas.microsoft.com/office/word/2010/wordml" xmlns:w15="http://schemas.microsoft.com/office/word/2012/wordml" xmlns:wpg="http://schemas.microsoft.com/office/word/2010/wordprocessingGroup" xmlns:wpi="http://schemas.microsoft.com/office/word/2010/wordprocessingInk" xmlns:wne="http://schemas.microsoft.com/office/word/2006/wordml" xmlns:wps="http://schemas.microsoft.com/office/word/2010/wordprocessingShape" mc:Ignorable="w14 w15 wp14">
   <w:p>
     <w:pPr>
@@ -60780,18 +60768,119 @@
         <w:cs/>
         <w:lang w:bidi="bn-BD"/>
       </w:rPr>
-      <w:t xml:space="preserve"> ( HSC ICT Crash Course )-      Phone: +880 1517 010100,       Email:  me@tariqx.com       Website:  https://tariqx.com</w:t>
+      <w:t xml:space="preserve"> ( HSC ICT Crash Course )-</w:t>
     </w:r>
-  </w:p>
-</w:ftr>
-</file>
-
-<file path=word/footer3.xml><?xml version="1.0" encoding="utf-8"?>
-<w:ftr xmlns:wpc="http://schemas.microsoft.com/office/word/2010/wordprocessingCanvas" xmlns:mc="http://schemas.openxmlformats.org/markup-compatibility/2006" xmlns:o="urn:schemas-microsoft-com:office:office" xmlns:r="http://schemas.openxmlformats.org/officeDocument/2006/relationships" xmlns:m="http://schemas.openxmlformats.org/officeDocument/2006/math" xmlns:v="urn:schemas-microsoft-com:vml" xmlns:wp14="http://schemas.microsoft.com/office/word/2010/wordprocessingDrawing" xmlns:wp="http://schemas.openxmlformats.org/drawingml/2006/wordprocessingDrawing" xmlns:w10="urn:schemas-microsoft-com:office:word" xmlns:w="http://schemas.openxmlformats.org/wordprocessingml/2006/main" xmlns:w14="http://schemas.microsoft.com/office/word/2010/wordml" xmlns:w15="http://schemas.microsoft.com/office/word/2012/wordml" xmlns:wpg="http://schemas.microsoft.com/office/word/2010/wordprocessingGroup" xmlns:wpi="http://schemas.microsoft.com/office/word/2010/wordprocessingInk" xmlns:wne="http://schemas.microsoft.com/office/word/2006/wordml" xmlns:wps="http://schemas.microsoft.com/office/word/2010/wordprocessingShape" mc:Ignorable="w14 w15 wp14">
-  <w:p>
-    <w:pPr>
-      <w:pStyle w:val="Footer"/>
-    </w:pPr>
+    <w:r>
+      <w:rPr>
+        <w:rFonts w:cstheme="minorHAnsi"/>
+        <w:lang w:bidi="bn-BD"/>
+      </w:rPr>
+      <w:t xml:space="preserve"> </w:t>
+    </w:r>
+    <w:r>
+      <w:rPr>
+        <w:rFonts w:cstheme="minorHAnsi"/>
+        <w:cs/>
+        <w:lang w:bidi="bn-BD"/>
+      </w:rPr>
+      <w:t xml:space="preserve">  </w:t>
+    </w:r>
+    <w:r>
+      <w:rPr>
+        <w:rFonts w:cstheme="minorHAnsi"/>
+        <w:lang w:bidi="bn-BD"/>
+      </w:rPr>
+      <w:t xml:space="preserve">  </w:t>
+    </w:r>
+    <w:r>
+      <w:rPr>
+        <w:rFonts w:cstheme="minorHAnsi"/>
+        <w:cs/>
+        <w:lang w:bidi="bn-BD"/>
+      </w:rPr>
+      <w:t xml:space="preserve"> </w:t>
+    </w:r>
+    <w:r>
+      <w:rPr>
+        <w:rFonts w:cstheme="minorHAnsi"/>
+        <w:cs/>
+        <w:lang w:bidi="bn-BD"/>
+      </w:rPr>
+      <w:t xml:space="preserve">  Phone: +880 1517 010100,    </w:t>
+    </w:r>
+    <w:r>
+      <w:rPr>
+        <w:rFonts w:cstheme="minorHAnsi"/>
+        <w:lang w:bidi="bn-BD"/>
+      </w:rPr>
+      <w:t xml:space="preserve">   </w:t>
+    </w:r>
+    <w:r>
+      <w:rPr>
+        <w:rFonts w:cstheme="minorHAnsi"/>
+        <w:cs/>
+        <w:lang w:bidi="bn-BD"/>
+      </w:rPr>
+      <w:t xml:space="preserve">   </w:t>
+    </w:r>
+    <w:r>
+      <w:rPr>
+        <w:rFonts w:cstheme="minorHAnsi" w:hint="cs"/>
+        <w:lang w:bidi="bn-BD"/>
+      </w:rPr>
+      <w:t>Email:</w:t>
+    </w:r>
+    <w:r>
+      <w:rPr>
+        <w:rFonts w:cs="Kumarkhali UNICODE" w:hint="cs"/>
+        <w:cs/>
+        <w:lang w:bidi="bn-BD"/>
+      </w:rPr>
+      <w:t xml:space="preserve">  </w:t>
+    </w:r>
+    <w:r>
+      <w:rPr>
+        <w:rFonts w:cstheme="minorHAnsi"/>
+        <w:lang w:bidi="bn-BD"/>
+      </w:rPr>
+      <w:t>hello</w:t>
+    </w:r>
+    <w:r>
+      <w:rPr>
+        <w:rFonts w:cstheme="minorHAnsi" w:hint="cs"/>
+        <w:lang w:bidi="bn-BD"/>
+      </w:rPr>
+      <w:t>@</w:t>
+    </w:r>
+    <w:r>
+      <w:rPr>
+        <w:rFonts w:cstheme="minorHAnsi"/>
+        <w:lang w:bidi="bn-BD"/>
+      </w:rPr>
+      <w:t xml:space="preserve">workwithtariq.com          </w:t>
+    </w:r>
+    <w:r>
+      <w:rPr>
+        <w:rFonts w:cstheme="minorHAnsi" w:hint="cs"/>
+        <w:lang w:bidi="bn-BD"/>
+      </w:rPr>
+      <w:t>Website:</w:t>
+    </w:r>
+    <w:r>
+      <w:rPr>
+        <w:rFonts w:cs="Kumarkhali UNICODE" w:hint="cs"/>
+        <w:cs/>
+        <w:lang w:bidi="bn-BD"/>
+      </w:rPr>
+      <w:t xml:space="preserve">  </w:t>
+    </w:r>
+    <w:r>
+      <w:rPr>
+        <w:rFonts w:cstheme="minorHAnsi"/>
+        <w:lang w:bidi="bn-BD"/>
+      </w:rPr>
+      <w:t>https://workwithtariq.com/</w:t>
+    </w:r>
   </w:p>
 </w:ftr>
 </file>
@@ -62510,7 +62599,7 @@
 </file>
 
 <file path=customXml/itemProps1.xml><?xml version="1.0" encoding="utf-8"?>
-<ds:datastoreItem xmlns:ds="http://schemas.openxmlformats.org/officeDocument/2006/customXml" ds:itemID="{8D79D11F-48B7-48AF-9C7D-3090DD68EAA6}">
+<ds:datastoreItem xmlns:ds="http://schemas.openxmlformats.org/officeDocument/2006/customXml" ds:itemID="{274F3CFD-4862-4372-9F56-6368FA3875A6}">
   <ds:schemaRefs>
     <ds:schemaRef ds:uri="http://schemas.openxmlformats.org/officeDocument/2006/bibliography"/>
   </ds:schemaRefs>

</xml_diff>

<commit_message>
change email to plustariq
</commit_message>
<xml_diff>
--- a/Short Questions/3.1/3.1 short questions.docx
+++ b/Short Questions/3.1/3.1 short questions.docx
@@ -60747,14 +60747,6 @@
         <w:lang w:bidi="bn-BD"/>
       </w:rPr>
       <w:t xml:space="preserve"> </w:t>
-    </w:r>
-    <w:r>
-      <w:rPr>
-        <w:rFonts w:ascii="Nirmala UI" w:hAnsi="Nirmala UI" w:cs="Nirmala UI" w:hint="cs"/>
-        <w:cs/>
-        <w:lang w:bidi="bn-BD"/>
-      </w:rPr>
-      <w:t>ভাই</w:t>
     </w:r>
     <w:r>
       <w:rPr>
@@ -60806,7 +60798,23 @@
         <w:cs/>
         <w:lang w:bidi="bn-BD"/>
       </w:rPr>
-      <w:t xml:space="preserve">  Phone: +880 1517 010100,    </w:t>
+      <w:t xml:space="preserve">  Pho</w:t>
+    </w:r>
+    <w:r>
+      <w:rPr>
+        <w:rFonts w:cstheme="minorHAnsi"/>
+        <w:cs/>
+        <w:lang w:bidi="bn-BD"/>
+      </w:rPr>
+      <w:t>ne/WhatsApp</w:t>
+    </w:r>
+    <w:r>
+      <w:rPr>
+        <w:rFonts w:cstheme="minorHAnsi"/>
+        <w:cs/>
+        <w:lang w:bidi="bn-BD"/>
+      </w:rPr>
+      <w:t xml:space="preserve"> +880 1517 010100,    </w:t>
     </w:r>
     <w:r>
       <w:rPr>
@@ -60843,43 +60851,28 @@
         <w:rFonts w:cstheme="minorHAnsi"/>
         <w:lang w:bidi="bn-BD"/>
       </w:rPr>
-      <w:t>hello</w:t>
-    </w:r>
-    <w:r>
-      <w:rPr>
-        <w:rFonts w:cstheme="minorHAnsi" w:hint="cs"/>
-        <w:lang w:bidi="bn-BD"/>
-      </w:rPr>
-      <w:t>@</w:t>
+      <w:t>plus</w:t>
     </w:r>
     <w:r>
       <w:rPr>
         <w:rFonts w:cstheme="minorHAnsi"/>
         <w:lang w:bidi="bn-BD"/>
       </w:rPr>
-      <w:t xml:space="preserve">workwithtariq.com          </w:t>
-    </w:r>
-    <w:r>
-      <w:rPr>
-        <w:rFonts w:cstheme="minorHAnsi" w:hint="cs"/>
-        <w:lang w:bidi="bn-BD"/>
-      </w:rPr>
-      <w:t>Website:</w:t>
-    </w:r>
-    <w:r>
-      <w:rPr>
-        <w:rFonts w:cs="Kumarkhali UNICODE" w:hint="cs"/>
-        <w:cs/>
-        <w:lang w:bidi="bn-BD"/>
-      </w:rPr>
-      <w:t xml:space="preserve">  </w:t>
+      <w:t>tariq</w:t>
     </w:r>
     <w:r>
       <w:rPr>
         <w:rFonts w:cstheme="minorHAnsi"/>
         <w:lang w:bidi="bn-BD"/>
       </w:rPr>
-      <w:t>https://workwithtariq.com/</w:t>
+      <w:t>@gmail</w:t>
+    </w:r>
+    <w:r>
+      <w:rPr>
+        <w:rFonts w:cstheme="minorHAnsi"/>
+        <w:lang w:bidi="bn-BD"/>
+      </w:rPr>
+      <w:t xml:space="preserve">.com          </w:t>
     </w:r>
   </w:p>
 </w:ftr>
@@ -60960,6 +60953,7 @@
         <w:docPartUnique/>
       </w:docPartObj>
     </w:sdtPr>
+    <w:sdtEndPr/>
     <w:sdtContent>
       <w:p>
         <w:pPr>
@@ -62599,7 +62593,7 @@
 </file>
 
 <file path=customXml/itemProps1.xml><?xml version="1.0" encoding="utf-8"?>
-<ds:datastoreItem xmlns:ds="http://schemas.openxmlformats.org/officeDocument/2006/customXml" ds:itemID="{274F3CFD-4862-4372-9F56-6368FA3875A6}">
+<ds:datastoreItem xmlns:ds="http://schemas.openxmlformats.org/officeDocument/2006/customXml" ds:itemID="{F5AA5048-EAE9-4C9C-BE05-ACE50F236474}">
   <ds:schemaRefs>
     <ds:schemaRef ds:uri="http://schemas.openxmlformats.org/officeDocument/2006/bibliography"/>
   </ds:schemaRefs>

</xml_diff>